<commit_message>
ZASHITA DOPISANA (7 str)
</commit_message>
<xml_diff>
--- a/Документация по защите.docx
+++ b/Документация по защите.docx
@@ -121,7 +121,6 @@
           <w:rFonts w:ascii="Times New Roman" w:hAnsi="Times New Roman" w:cs="Times New Roman"/>
           <w:sz w:val="48"/>
           <w:szCs w:val="48"/>
-          <w:lang w:val="en-US"/>
         </w:rPr>
       </w:pPr>
       <w:r>
@@ -137,21 +136,17 @@
           <w:rFonts w:ascii="Times New Roman" w:hAnsi="Times New Roman" w:cs="Times New Roman"/>
           <w:sz w:val="48"/>
           <w:szCs w:val="48"/>
-          <w:lang w:val="en-US"/>
         </w:rPr>
         <w:t>: 1</w:t>
       </w:r>
-    </w:p>
-    <w:p>
-      <w:pPr>
-        <w:jc w:val="center"/>
+      <w:r>
         <w:rPr>
           <w:rFonts w:ascii="Times New Roman" w:hAnsi="Times New Roman" w:cs="Times New Roman"/>
           <w:sz w:val="48"/>
           <w:szCs w:val="48"/>
-          <w:lang w:val="en-US"/>
-        </w:rPr>
-      </w:pPr>
+        </w:rPr>
+        <w:t>.0</w:t>
+      </w:r>
     </w:p>
     <w:p>
       <w:pPr>
@@ -160,46 +155,42 @@
           <w:rFonts w:ascii="Times New Roman" w:hAnsi="Times New Roman" w:cs="Times New Roman"/>
           <w:sz w:val="48"/>
           <w:szCs w:val="48"/>
-          <w:lang w:val="en-US"/>
-        </w:rPr>
-      </w:pPr>
-      <w:r>
+        </w:rPr>
+      </w:pPr>
+    </w:p>
+    <w:p>
+      <w:pPr>
+        <w:jc w:val="center"/>
         <w:rPr>
           <w:rFonts w:ascii="Times New Roman" w:hAnsi="Times New Roman" w:cs="Times New Roman"/>
           <w:sz w:val="48"/>
           <w:szCs w:val="48"/>
         </w:rPr>
-        <w:t>Страниц</w:t>
-      </w:r>
+      </w:pPr>
       <w:r>
         <w:rPr>
           <w:rFonts w:ascii="Times New Roman" w:hAnsi="Times New Roman" w:cs="Times New Roman"/>
           <w:sz w:val="48"/>
           <w:szCs w:val="48"/>
-          <w:lang w:val="en-US"/>
-        </w:rPr>
-        <w:t>:</w:t>
-      </w:r>
-    </w:p>
-    <w:p>
-      <w:pPr>
-        <w:jc w:val="center"/>
+        </w:rPr>
+        <w:t>Страниц</w:t>
+      </w:r>
+      <w:r>
         <w:rPr>
           <w:rFonts w:ascii="Times New Roman" w:hAnsi="Times New Roman" w:cs="Times New Roman"/>
           <w:sz w:val="48"/>
           <w:szCs w:val="48"/>
         </w:rPr>
-      </w:pPr>
-    </w:p>
-    <w:p>
-      <w:pPr>
-        <w:jc w:val="center"/>
+        <w:t>:</w:t>
+      </w:r>
+      <w:r>
         <w:rPr>
           <w:rFonts w:ascii="Times New Roman" w:hAnsi="Times New Roman" w:cs="Times New Roman"/>
           <w:sz w:val="48"/>
           <w:szCs w:val="48"/>
         </w:rPr>
-      </w:pPr>
+        <w:t xml:space="preserve"> 7</w:t>
+      </w:r>
     </w:p>
     <w:p>
       <w:pPr>
@@ -233,25 +224,94 @@
     </w:p>
     <w:p>
       <w:pPr>
+        <w:jc w:val="center"/>
         <w:rPr>
           <w:rFonts w:ascii="Times New Roman" w:hAnsi="Times New Roman" w:cs="Times New Roman"/>
           <w:sz w:val="48"/>
           <w:szCs w:val="48"/>
         </w:rPr>
       </w:pPr>
-      <w:r>
+    </w:p>
+    <w:p>
+      <w:pPr>
+        <w:jc w:val="right"/>
+        <w:rPr>
+          <w:rFonts w:ascii="Times New Roman" w:hAnsi="Times New Roman" w:cs="Times New Roman"/>
+          <w:sz w:val="36"/>
+          <w:szCs w:val="36"/>
+          <w:lang w:val="en-US"/>
+        </w:rPr>
+      </w:pPr>
+      <w:r>
+        <w:rPr>
+          <w:rFonts w:ascii="Times New Roman" w:hAnsi="Times New Roman" w:cs="Times New Roman"/>
+          <w:sz w:val="36"/>
+          <w:szCs w:val="36"/>
+        </w:rPr>
+        <w:t>Составил</w:t>
+      </w:r>
+      <w:r>
+        <w:rPr>
+          <w:rFonts w:ascii="Times New Roman" w:hAnsi="Times New Roman" w:cs="Times New Roman"/>
+          <w:sz w:val="36"/>
+          <w:szCs w:val="36"/>
+          <w:lang w:val="en-US"/>
+        </w:rPr>
+        <w:t>:</w:t>
+      </w:r>
+    </w:p>
+    <w:p>
+      <w:pPr>
+        <w:jc w:val="right"/>
+        <w:rPr>
+          <w:rFonts w:ascii="Times New Roman" w:hAnsi="Times New Roman" w:cs="Times New Roman"/>
+          <w:sz w:val="36"/>
+          <w:szCs w:val="36"/>
+        </w:rPr>
+      </w:pPr>
+      <w:r>
+        <w:rPr>
+          <w:rFonts w:ascii="Times New Roman" w:hAnsi="Times New Roman" w:cs="Times New Roman"/>
+          <w:sz w:val="36"/>
+          <w:szCs w:val="36"/>
+          <w:lang w:val="en-US"/>
+        </w:rPr>
+        <w:t xml:space="preserve"> </w:t>
+      </w:r>
+      <w:r>
+        <w:rPr>
+          <w:rFonts w:ascii="Times New Roman" w:hAnsi="Times New Roman" w:cs="Times New Roman"/>
+          <w:sz w:val="36"/>
+          <w:szCs w:val="36"/>
+        </w:rPr>
+        <w:t>Смирнов Дмитрий Александрович</w:t>
+      </w:r>
+    </w:p>
+    <w:p>
+      <w:pPr>
         <w:rPr>
           <w:rFonts w:ascii="Times New Roman" w:hAnsi="Times New Roman" w:cs="Times New Roman"/>
           <w:sz w:val="48"/>
           <w:szCs w:val="48"/>
         </w:rPr>
+      </w:pPr>
+      <w:r>
+        <w:rPr>
+          <w:rFonts w:ascii="Times New Roman" w:hAnsi="Times New Roman" w:cs="Times New Roman"/>
+          <w:sz w:val="48"/>
+          <w:szCs w:val="48"/>
+        </w:rPr>
         <w:br w:type="page"/>
       </w:r>
     </w:p>
     <w:sdt>
       <w:sdtPr>
         <w:rPr>
-          <w:rFonts w:ascii="Times New Roman" w:hAnsi="Times New Roman" w:cs="Times New Roman"/>
+          <w:rFonts w:ascii="Times New Roman" w:eastAsiaTheme="minorHAnsi" w:hAnsi="Times New Roman" w:cs="Times New Roman"/>
+          <w:color w:val="auto"/>
+          <w:sz w:val="22"/>
+          <w:szCs w:val="22"/>
+          <w:lang w:eastAsia="en-US"/>
         </w:rPr>
         <w:id w:val="906189285"/>
         <w:docPartObj>
@@ -261,13 +321,8 @@
       </w:sdtPr>
       <w:sdtEndPr>
         <w:rPr>
-          <w:rFonts w:eastAsiaTheme="minorHAnsi"/>
           <w:b/>
           <w:bCs/>
-          <w:color w:val="auto"/>
-          <w:sz w:val="22"/>
-          <w:szCs w:val="22"/>
-          <w:lang w:eastAsia="en-US"/>
         </w:rPr>
       </w:sdtEndPr>
       <w:sdtContent>
@@ -401,7 +456,6 @@
           <w:rFonts w:ascii="Times New Roman" w:hAnsi="Times New Roman" w:cs="Times New Roman"/>
           <w:sz w:val="32"/>
           <w:szCs w:val="32"/>
-          <w:lang w:val="en-US"/>
         </w:rPr>
       </w:pPr>
       <w:r>
@@ -417,7 +471,6 @@
           <w:rFonts w:ascii="Times New Roman" w:hAnsi="Times New Roman" w:cs="Times New Roman"/>
           <w:sz w:val="32"/>
           <w:szCs w:val="32"/>
-          <w:lang w:val="en-US"/>
         </w:rPr>
         <w:t>;</w:t>
       </w:r>
@@ -428,15 +481,13 @@
           <w:rFonts w:ascii="Times New Roman" w:hAnsi="Times New Roman" w:cs="Times New Roman"/>
           <w:sz w:val="32"/>
           <w:szCs w:val="32"/>
-          <w:lang w:val="en-US"/>
-        </w:rPr>
-      </w:pPr>
-      <w:r>
-        <w:rPr>
-          <w:rFonts w:ascii="Times New Roman" w:hAnsi="Times New Roman" w:cs="Times New Roman"/>
-          <w:sz w:val="32"/>
-          <w:szCs w:val="32"/>
-          <w:lang w:val="en-US"/>
+        </w:rPr>
+      </w:pPr>
+      <w:r>
+        <w:rPr>
+          <w:rFonts w:ascii="Times New Roman" w:hAnsi="Times New Roman" w:cs="Times New Roman"/>
+          <w:sz w:val="32"/>
+          <w:szCs w:val="32"/>
         </w:rPr>
         <w:t>3)</w:t>
       </w:r>
@@ -453,7 +504,6 @@
           <w:rFonts w:ascii="Times New Roman" w:hAnsi="Times New Roman" w:cs="Times New Roman"/>
           <w:sz w:val="32"/>
           <w:szCs w:val="32"/>
-          <w:lang w:val="en-US"/>
         </w:rPr>
         <w:t>.</w:t>
       </w:r>
@@ -464,17 +514,15 @@
           <w:rFonts w:ascii="Times New Roman" w:hAnsi="Times New Roman" w:cs="Times New Roman"/>
           <w:sz w:val="32"/>
           <w:szCs w:val="32"/>
-          <w:lang w:val="en-US"/>
-        </w:rPr>
-      </w:pPr>
-    </w:p>
-    <w:p>
-      <w:pPr>
-        <w:rPr>
-          <w:rFonts w:ascii="Times New Roman" w:hAnsi="Times New Roman" w:cs="Times New Roman"/>
-          <w:sz w:val="32"/>
-          <w:szCs w:val="32"/>
-          <w:lang w:val="en-US"/>
+        </w:rPr>
+      </w:pPr>
+    </w:p>
+    <w:p>
+      <w:pPr>
+        <w:rPr>
+          <w:rFonts w:ascii="Times New Roman" w:hAnsi="Times New Roman" w:cs="Times New Roman"/>
+          <w:sz w:val="32"/>
+          <w:szCs w:val="32"/>
         </w:rPr>
       </w:pPr>
       <w:r>
@@ -490,7 +538,6 @@
           <w:rFonts w:ascii="Times New Roman" w:hAnsi="Times New Roman" w:cs="Times New Roman"/>
           <w:sz w:val="32"/>
           <w:szCs w:val="32"/>
-          <w:lang w:val="en-US"/>
         </w:rPr>
         <w:t>:</w:t>
       </w:r>
@@ -548,7 +595,7 @@
           <w:sz w:val="32"/>
           <w:szCs w:val="32"/>
         </w:rPr>
-        <w:t xml:space="preserve"> для реализации этой защиты не требуется очень много усилий. Для </w:t>
+        <w:t xml:space="preserve"> для реализации этой защиты не требует очень много усилий. Для </w:t>
       </w:r>
       <w:r>
         <w:rPr>
@@ -557,6 +604,47 @@
           <w:szCs w:val="32"/>
         </w:rPr>
         <w:t>такого типа достаточно создать локальный хост (</w:t>
+      </w:r>
+      <w:r>
+        <w:rPr>
+          <w:rFonts w:ascii="Times New Roman" w:hAnsi="Times New Roman" w:cs="Times New Roman"/>
+          <w:sz w:val="32"/>
+          <w:szCs w:val="32"/>
+        </w:rPr>
+        <w:t>к примеру,</w:t>
+      </w:r>
+      <w:r>
+        <w:rPr>
+          <w:rFonts w:ascii="Times New Roman" w:hAnsi="Times New Roman" w:cs="Times New Roman"/>
+          <w:sz w:val="32"/>
+          <w:szCs w:val="32"/>
+        </w:rPr>
+        <w:t xml:space="preserve"> 192.168.2.41:27015) и хранить там данные о доступе к программе, которые будут шифроваться криптографическими ключами (открытыми или закрытыми видами) </w:t>
+      </w:r>
+    </w:p>
+    <w:p>
+      <w:pPr>
+        <w:rPr>
+          <w:rFonts w:ascii="Times New Roman" w:hAnsi="Times New Roman" w:cs="Times New Roman"/>
+          <w:sz w:val="32"/>
+          <w:szCs w:val="32"/>
+        </w:rPr>
+      </w:pPr>
+      <w:r>
+        <w:rPr>
+          <w:rFonts w:ascii="Times New Roman" w:hAnsi="Times New Roman" w:cs="Times New Roman"/>
+          <w:sz w:val="32"/>
+          <w:szCs w:val="32"/>
+        </w:rPr>
+        <w:t xml:space="preserve">Открытые ключи отличаются от закрытых тем, что они используют алгоритм почти всем известным, к примеру перебором </w:t>
+      </w:r>
+      <w:r>
+        <w:rPr>
+          <w:rFonts w:ascii="Times New Roman" w:hAnsi="Times New Roman" w:cs="Times New Roman"/>
+          <w:sz w:val="32"/>
+          <w:szCs w:val="32"/>
+        </w:rPr>
+        <w:t>нумерации байтов</w:t>
       </w:r>
       <w:bookmarkStart w:id="0" w:name="_GoBack"/>
       <w:bookmarkEnd w:id="0"/>
@@ -566,32 +654,7 @@
           <w:sz w:val="32"/>
           <w:szCs w:val="32"/>
         </w:rPr>
-        <w:t>к примеру,</w:t>
-      </w:r>
-      <w:r>
-        <w:rPr>
-          <w:rFonts w:ascii="Times New Roman" w:hAnsi="Times New Roman" w:cs="Times New Roman"/>
-          <w:sz w:val="32"/>
-          <w:szCs w:val="32"/>
-        </w:rPr>
-        <w:t xml:space="preserve"> 192.168.2.41:27015) и хранить там данные о доступе к программе, которые будут шифроваться криптографическими ключами (открытыми или закрытыми видами) </w:t>
-      </w:r>
-    </w:p>
-    <w:p>
-      <w:pPr>
-        <w:rPr>
-          <w:rFonts w:ascii="Times New Roman" w:hAnsi="Times New Roman" w:cs="Times New Roman"/>
-          <w:sz w:val="32"/>
-          <w:szCs w:val="32"/>
-        </w:rPr>
-      </w:pPr>
-      <w:r>
-        <w:rPr>
-          <w:rFonts w:ascii="Times New Roman" w:hAnsi="Times New Roman" w:cs="Times New Roman"/>
-          <w:sz w:val="32"/>
-          <w:szCs w:val="32"/>
-        </w:rPr>
-        <w:t>Открытые ключи отличаются от закрытых тем, что они используют алгоритм почти всем известным, к примеру перебором алфавита.</w:t>
+        <w:t>.</w:t>
       </w:r>
     </w:p>
     <w:p>
@@ -626,7 +689,7 @@
                     </pic:cNvPicPr>
                   </pic:nvPicPr>
                   <pic:blipFill>
-                    <a:blip r:embed="rId6">
+                    <a:blip r:embed="rId8">
                       <a:extLst>
                         <a:ext uri="{28A0092B-C50C-407E-A947-70E740481C1C}">
                           <a14:useLocalDpi xmlns:a14="http://schemas.microsoft.com/office/drawing/2010/main" val="0"/>
@@ -660,6 +723,30 @@
     </w:p>
     <w:p>
       <w:pPr>
+        <w:pStyle w:val="a3"/>
+        <w:rPr>
+          <w:rFonts w:cs="Times New Roman"/>
+          <w:sz w:val="32"/>
+          <w:szCs w:val="32"/>
+        </w:rPr>
+      </w:pPr>
+      <w:r>
+        <w:t xml:space="preserve">Рисунок </w:t>
+      </w:r>
+      <w:fldSimple w:instr=" SEQ Рисунок \* ARABIC ">
+        <w:r>
+          <w:rPr>
+            <w:noProof/>
+          </w:rPr>
+          <w:t>1</w:t>
+        </w:r>
+      </w:fldSimple>
+      <w:r>
+        <w:t xml:space="preserve"> – Схема работы шифратора</w:t>
+      </w:r>
+    </w:p>
+    <w:p>
+      <w:pPr>
         <w:rPr>
           <w:rFonts w:ascii="Times New Roman" w:hAnsi="Times New Roman" w:cs="Times New Roman"/>
           <w:color w:val="252525"/>
@@ -709,20 +796,8 @@
           <w:szCs w:val="24"/>
           <w:shd w:val="clear" w:color="auto" w:fill="FFFFFF"/>
         </w:rPr>
-        <w:t>S-</w:t>
-      </w:r>
-      <w:proofErr w:type="spellStart"/>
-      <w:r>
-        <w:rPr>
-          <w:rFonts w:ascii="Times New Roman" w:hAnsi="Times New Roman" w:cs="Times New Roman"/>
-          <w:color w:val="252525"/>
-          <w:sz w:val="24"/>
-          <w:szCs w:val="24"/>
-          <w:shd w:val="clear" w:color="auto" w:fill="FFFFFF"/>
-        </w:rPr>
-        <w:t>box</w:t>
-      </w:r>
-      <w:proofErr w:type="spellEnd"/>
+        <w:t>S-box</w:t>
+      </w:r>
       <w:r>
         <w:rPr>
           <w:rFonts w:ascii="Times New Roman" w:hAnsi="Times New Roman" w:cs="Times New Roman"/>
@@ -766,7 +841,7 @@
                     </pic:cNvPicPr>
                   </pic:nvPicPr>
                   <pic:blipFill>
-                    <a:blip r:embed="rId7">
+                    <a:blip r:embed="rId9">
                       <a:extLst>
                         <a:ext uri="{28A0092B-C50C-407E-A947-70E740481C1C}">
                           <a14:useLocalDpi xmlns:a14="http://schemas.microsoft.com/office/drawing/2010/main" val="0"/>
@@ -800,6 +875,39 @@
     </w:p>
     <w:p>
       <w:pPr>
+        <w:pStyle w:val="a3"/>
+        <w:rPr>
+          <w:rFonts w:cs="Times New Roman"/>
+          <w:sz w:val="32"/>
+          <w:szCs w:val="32"/>
+        </w:rPr>
+      </w:pPr>
+      <w:r>
+        <w:t xml:space="preserve">Рисунок </w:t>
+      </w:r>
+      <w:fldSimple w:instr=" SEQ Рисунок \* ARABIC ">
+        <w:r>
+          <w:rPr>
+            <w:noProof/>
+          </w:rPr>
+          <w:t>2</w:t>
+        </w:r>
+      </w:fldSimple>
+      <w:r>
+        <w:t xml:space="preserve"> – </w:t>
+      </w:r>
+      <w:r>
+        <w:rPr>
+          <w:lang w:val="en-US"/>
+        </w:rPr>
+        <w:t xml:space="preserve">S-box </w:t>
+      </w:r>
+      <w:r>
+        <w:t>система</w:t>
+      </w:r>
+    </w:p>
+    <w:p>
+      <w:pPr>
         <w:pStyle w:val="a5"/>
         <w:numPr>
           <w:ilvl w:val="0"/>
@@ -826,7 +934,6 @@
           <w:rFonts w:ascii="Times New Roman" w:hAnsi="Times New Roman" w:cs="Times New Roman"/>
           <w:sz w:val="32"/>
           <w:szCs w:val="32"/>
-          <w:lang w:val="en-US"/>
         </w:rPr>
       </w:pPr>
       <w:r>
@@ -920,32 +1027,15 @@
           <w:sz w:val="32"/>
           <w:szCs w:val="32"/>
         </w:rPr>
-        <w:t xml:space="preserve"> автоматически защищён с завода, но на крайний случай пароль так же шифруется </w:t>
-      </w:r>
-      <w:r>
-        <w:rPr>
-          <w:rFonts w:ascii="Times New Roman" w:hAnsi="Times New Roman" w:cs="Times New Roman"/>
-          <w:sz w:val="32"/>
-          <w:szCs w:val="32"/>
-          <w:lang w:val="en-US"/>
-        </w:rPr>
-        <w:t>RES</w:t>
-      </w:r>
-      <w:r>
-        <w:rPr>
-          <w:rFonts w:ascii="Times New Roman" w:hAnsi="Times New Roman" w:cs="Times New Roman"/>
-          <w:sz w:val="32"/>
-          <w:szCs w:val="32"/>
-        </w:rPr>
-        <w:t xml:space="preserve"> </w:t>
-      </w:r>
-      <w:r>
-        <w:rPr>
-          <w:rFonts w:ascii="Times New Roman" w:hAnsi="Times New Roman" w:cs="Times New Roman"/>
-          <w:sz w:val="32"/>
-          <w:szCs w:val="32"/>
-        </w:rPr>
-        <w:t>типом (закрытым ключом)</w:t>
+        <w:t xml:space="preserve"> автоматически защищён</w:t>
+      </w:r>
+      <w:r>
+        <w:rPr>
+          <w:rFonts w:ascii="Times New Roman" w:hAnsi="Times New Roman" w:cs="Times New Roman"/>
+          <w:sz w:val="32"/>
+          <w:szCs w:val="32"/>
+        </w:rPr>
+        <w:t xml:space="preserve"> (Авторизацией)</w:t>
       </w:r>
     </w:p>
     <w:p>
@@ -1114,7 +1204,7 @@
                     </pic:cNvPicPr>
                   </pic:nvPicPr>
                   <pic:blipFill>
-                    <a:blip r:embed="rId8" cstate="print">
+                    <a:blip r:embed="rId10" cstate="print">
                       <a:extLst>
                         <a:ext uri="{28A0092B-C50C-407E-A947-70E740481C1C}">
                           <a14:useLocalDpi xmlns:a14="http://schemas.microsoft.com/office/drawing/2010/main" val="0"/>
@@ -1148,6 +1238,30 @@
     </w:p>
     <w:p>
       <w:pPr>
+        <w:pStyle w:val="a3"/>
+        <w:rPr>
+          <w:rFonts w:cs="Times New Roman"/>
+          <w:sz w:val="32"/>
+          <w:szCs w:val="32"/>
+        </w:rPr>
+      </w:pPr>
+      <w:r>
+        <w:t xml:space="preserve">Рисунок </w:t>
+      </w:r>
+      <w:fldSimple w:instr=" SEQ Рисунок \* ARABIC ">
+        <w:r>
+          <w:rPr>
+            <w:noProof/>
+          </w:rPr>
+          <w:t>3</w:t>
+        </w:r>
+      </w:fldSimple>
+      <w:r>
+        <w:t xml:space="preserve"> – Схема работы защиты до запуска программы </w:t>
+      </w:r>
+    </w:p>
+    <w:p>
+      <w:pPr>
         <w:rPr>
           <w:rFonts w:ascii="Times New Roman" w:hAnsi="Times New Roman" w:cs="Times New Roman"/>
           <w:sz w:val="32"/>
@@ -1177,25 +1291,7 @@
           <w:szCs w:val="32"/>
         </w:rPr>
         <w:br/>
-        <w:t xml:space="preserve">Запускаем приложение </w:t>
-      </w:r>
-      <w:proofErr w:type="spellStart"/>
-      <w:r>
-        <w:rPr>
-          <w:rFonts w:ascii="Times New Roman" w:hAnsi="Times New Roman" w:cs="Times New Roman"/>
-          <w:sz w:val="32"/>
-          <w:szCs w:val="32"/>
-        </w:rPr>
-        <w:t>Лаунчер</w:t>
-      </w:r>
-      <w:proofErr w:type="spellEnd"/>
-      <w:r>
-        <w:rPr>
-          <w:rFonts w:ascii="Times New Roman" w:hAnsi="Times New Roman" w:cs="Times New Roman"/>
-          <w:sz w:val="32"/>
-          <w:szCs w:val="32"/>
-        </w:rPr>
-        <w:t>.</w:t>
+        <w:t>Запускаем приложение Лаунчер.</w:t>
       </w:r>
       <w:r>
         <w:rPr>
@@ -1206,7 +1302,6 @@
         <w:br/>
         <w:t xml:space="preserve">но перед стартом приложения, программа будет проверять данные с </w:t>
       </w:r>
-      <w:proofErr w:type="spellStart"/>
       <w:r>
         <w:rPr>
           <w:rFonts w:ascii="Times New Roman" w:hAnsi="Times New Roman" w:cs="Times New Roman"/>
@@ -1216,7 +1311,6 @@
         </w:rPr>
         <w:t>usb</w:t>
       </w:r>
-      <w:proofErr w:type="spellEnd"/>
       <w:r>
         <w:rPr>
           <w:rFonts w:ascii="Times New Roman" w:hAnsi="Times New Roman" w:cs="Times New Roman"/>
@@ -1225,70 +1319,22 @@
         </w:rPr>
         <w:t xml:space="preserve"> </w:t>
       </w:r>
-      <w:proofErr w:type="spellStart"/>
-      <w:r>
-        <w:rPr>
-          <w:rFonts w:ascii="Times New Roman" w:hAnsi="Times New Roman" w:cs="Times New Roman"/>
-          <w:sz w:val="32"/>
-          <w:szCs w:val="32"/>
-        </w:rPr>
-        <w:t>флешки</w:t>
-      </w:r>
-      <w:proofErr w:type="spellEnd"/>
-      <w:r>
-        <w:rPr>
-          <w:rFonts w:ascii="Times New Roman" w:hAnsi="Times New Roman" w:cs="Times New Roman"/>
-          <w:sz w:val="32"/>
-          <w:szCs w:val="32"/>
-        </w:rPr>
-        <w:t xml:space="preserve"> (данные о компьютере (сверять, что </w:t>
-      </w:r>
-      <w:proofErr w:type="spellStart"/>
-      <w:r>
-        <w:rPr>
-          <w:rFonts w:ascii="Times New Roman" w:hAnsi="Times New Roman" w:cs="Times New Roman"/>
-          <w:sz w:val="32"/>
-          <w:szCs w:val="32"/>
-        </w:rPr>
-        <w:t>флешка</w:t>
-      </w:r>
-      <w:proofErr w:type="spellEnd"/>
-      <w:r>
-        <w:rPr>
-          <w:rFonts w:ascii="Times New Roman" w:hAnsi="Times New Roman" w:cs="Times New Roman"/>
-          <w:sz w:val="32"/>
-          <w:szCs w:val="32"/>
-        </w:rPr>
-        <w:t xml:space="preserve"> воткнута в зарегистрированный </w:t>
-      </w:r>
-      <w:proofErr w:type="spellStart"/>
-      <w:r>
-        <w:rPr>
-          <w:rFonts w:ascii="Times New Roman" w:hAnsi="Times New Roman" w:cs="Times New Roman"/>
-          <w:sz w:val="32"/>
-          <w:szCs w:val="32"/>
-        </w:rPr>
-        <w:t>флешкой</w:t>
-      </w:r>
-      <w:proofErr w:type="spellEnd"/>
-      <w:r>
-        <w:rPr>
-          <w:rFonts w:ascii="Times New Roman" w:hAnsi="Times New Roman" w:cs="Times New Roman"/>
-          <w:sz w:val="32"/>
-          <w:szCs w:val="32"/>
-        </w:rPr>
-        <w:t xml:space="preserve"> ключом</w:t>
-      </w:r>
-      <w:proofErr w:type="gramStart"/>
-      <w:r>
-        <w:rPr>
-          <w:rFonts w:ascii="Times New Roman" w:hAnsi="Times New Roman" w:cs="Times New Roman"/>
-          <w:sz w:val="32"/>
-          <w:szCs w:val="32"/>
-        </w:rPr>
-        <w:t>),ключ</w:t>
-      </w:r>
-      <w:proofErr w:type="gramEnd"/>
+      <w:r>
+        <w:rPr>
+          <w:rFonts w:ascii="Times New Roman" w:hAnsi="Times New Roman" w:cs="Times New Roman"/>
+          <w:sz w:val="32"/>
+          <w:szCs w:val="32"/>
+        </w:rPr>
+        <w:t>флешки (данные о компьютере (сверять, что флешка воткнута в зарегистрированный флешкой ключом</w:t>
+      </w:r>
+      <w:r>
+        <w:rPr>
+          <w:rFonts w:ascii="Times New Roman" w:hAnsi="Times New Roman" w:cs="Times New Roman"/>
+          <w:sz w:val="32"/>
+          <w:szCs w:val="32"/>
+        </w:rPr>
+        <w:t>), ключ</w:t>
+      </w:r>
       <w:r>
         <w:rPr>
           <w:rFonts w:ascii="Times New Roman" w:hAnsi="Times New Roman" w:cs="Times New Roman"/>
@@ -1465,14 +1511,622 @@
         <w:t xml:space="preserve"> (это нужно для того, чтобы никто не смог перехватить этот файл).</w:t>
       </w:r>
     </w:p>
+    <w:p>
+      <w:pPr>
+        <w:rPr>
+          <w:rFonts w:ascii="Times New Roman" w:hAnsi="Times New Roman" w:cs="Times New Roman"/>
+          <w:sz w:val="32"/>
+          <w:szCs w:val="32"/>
+        </w:rPr>
+      </w:pPr>
+      <w:r>
+        <w:rPr>
+          <w:rFonts w:ascii="Times New Roman" w:hAnsi="Times New Roman" w:cs="Times New Roman"/>
+          <w:sz w:val="32"/>
+          <w:szCs w:val="32"/>
+        </w:rPr>
+        <w:br w:type="page"/>
+      </w:r>
+    </w:p>
+    <w:p>
+      <w:pPr>
+        <w:pStyle w:val="a5"/>
+        <w:numPr>
+          <w:ilvl w:val="0"/>
+          <w:numId w:val="1"/>
+        </w:numPr>
+        <w:rPr>
+          <w:rFonts w:ascii="Times New Roman" w:hAnsi="Times New Roman" w:cs="Times New Roman"/>
+          <w:sz w:val="32"/>
+          <w:szCs w:val="32"/>
+        </w:rPr>
+      </w:pPr>
+      <w:r>
+        <w:rPr>
+          <w:rFonts w:ascii="Times New Roman" w:hAnsi="Times New Roman" w:cs="Times New Roman"/>
+          <w:sz w:val="32"/>
+          <w:szCs w:val="32"/>
+        </w:rPr>
+        <w:lastRenderedPageBreak/>
+        <w:t xml:space="preserve"> Как будут шифроваться файлы питона</w:t>
+      </w:r>
+      <w:r>
+        <w:rPr>
+          <w:rFonts w:ascii="Times New Roman" w:hAnsi="Times New Roman" w:cs="Times New Roman"/>
+          <w:sz w:val="32"/>
+          <w:szCs w:val="32"/>
+        </w:rPr>
+        <w:t>.</w:t>
+      </w:r>
+    </w:p>
+    <w:p>
+      <w:pPr>
+        <w:rPr>
+          <w:rFonts w:ascii="Times New Roman" w:hAnsi="Times New Roman" w:cs="Times New Roman"/>
+          <w:sz w:val="32"/>
+          <w:szCs w:val="32"/>
+        </w:rPr>
+      </w:pPr>
+      <w:r>
+        <w:rPr>
+          <w:rFonts w:ascii="Times New Roman" w:hAnsi="Times New Roman" w:cs="Times New Roman"/>
+          <w:sz w:val="32"/>
+          <w:szCs w:val="32"/>
+        </w:rPr>
+        <w:t xml:space="preserve">Мною, была создана программа для шифрования файлов (любых). Ею можно будет шифровать любой файл. На данном моменте он в режиме разработке и требует доработок и документации к программе. </w:t>
+      </w:r>
+    </w:p>
+    <w:p>
+      <w:pPr>
+        <w:rPr>
+          <w:rFonts w:ascii="Times New Roman" w:hAnsi="Times New Roman" w:cs="Times New Roman"/>
+          <w:sz w:val="32"/>
+          <w:szCs w:val="32"/>
+        </w:rPr>
+      </w:pPr>
+      <w:r>
+        <w:rPr>
+          <w:noProof/>
+        </w:rPr>
+        <w:drawing>
+          <wp:inline distT="0" distB="0" distL="0" distR="0" wp14:anchorId="48240C49" wp14:editId="573840B9">
+            <wp:extent cx="5940425" cy="3212465"/>
+            <wp:effectExtent l="0" t="0" r="3175" b="6985"/>
+            <wp:docPr id="3" name="Рисунок 3"/>
+            <wp:cNvGraphicFramePr>
+              <a:graphicFrameLocks xmlns:a="http://schemas.openxmlformats.org/drawingml/2006/main" noChangeAspect="1"/>
+            </wp:cNvGraphicFramePr>
+            <a:graphic xmlns:a="http://schemas.openxmlformats.org/drawingml/2006/main">
+              <a:graphicData uri="http://schemas.openxmlformats.org/drawingml/2006/picture">
+                <pic:pic xmlns:pic="http://schemas.openxmlformats.org/drawingml/2006/picture">
+                  <pic:nvPicPr>
+                    <pic:cNvPr id="1" name=""/>
+                    <pic:cNvPicPr/>
+                  </pic:nvPicPr>
+                  <pic:blipFill>
+                    <a:blip r:embed="rId11"/>
+                    <a:stretch>
+                      <a:fillRect/>
+                    </a:stretch>
+                  </pic:blipFill>
+                  <pic:spPr>
+                    <a:xfrm>
+                      <a:off x="0" y="0"/>
+                      <a:ext cx="5940425" cy="3212465"/>
+                    </a:xfrm>
+                    <a:prstGeom prst="rect">
+                      <a:avLst/>
+                    </a:prstGeom>
+                  </pic:spPr>
+                </pic:pic>
+              </a:graphicData>
+            </a:graphic>
+          </wp:inline>
+        </w:drawing>
+      </w:r>
+    </w:p>
+    <w:p>
+      <w:pPr>
+        <w:pStyle w:val="a3"/>
+        <w:rPr>
+          <w:rFonts w:cs="Times New Roman"/>
+          <w:sz w:val="32"/>
+          <w:szCs w:val="32"/>
+        </w:rPr>
+      </w:pPr>
+      <w:r>
+        <w:t xml:space="preserve">Рисунок </w:t>
+      </w:r>
+      <w:fldSimple w:instr=" SEQ Рисунок \* ARABIC ">
+        <w:r>
+          <w:rPr>
+            <w:noProof/>
+          </w:rPr>
+          <w:t>4</w:t>
+        </w:r>
+      </w:fldSimple>
+      <w:r>
+        <w:t xml:space="preserve"> – Программа «Шифра»</w:t>
+      </w:r>
+    </w:p>
+    <w:p>
+      <w:pPr>
+        <w:rPr>
+          <w:rFonts w:ascii="Times New Roman" w:hAnsi="Times New Roman" w:cs="Times New Roman"/>
+          <w:sz w:val="32"/>
+          <w:szCs w:val="32"/>
+        </w:rPr>
+      </w:pPr>
+      <w:r>
+        <w:rPr>
+          <w:rFonts w:ascii="Times New Roman" w:hAnsi="Times New Roman" w:cs="Times New Roman"/>
+          <w:sz w:val="32"/>
+          <w:szCs w:val="32"/>
+        </w:rPr>
+        <w:t>Информация о данной работе и как она работает будет в другой документации.</w:t>
+      </w:r>
+    </w:p>
+    <w:p>
+      <w:pPr>
+        <w:rPr>
+          <w:rFonts w:ascii="Times New Roman" w:hAnsi="Times New Roman" w:cs="Times New Roman"/>
+          <w:sz w:val="32"/>
+          <w:szCs w:val="32"/>
+        </w:rPr>
+      </w:pPr>
+      <w:r>
+        <w:rPr>
+          <w:rFonts w:ascii="Times New Roman" w:hAnsi="Times New Roman" w:cs="Times New Roman"/>
+          <w:sz w:val="32"/>
+          <w:szCs w:val="32"/>
+        </w:rPr>
+        <w:br w:type="page"/>
+      </w:r>
+    </w:p>
+    <w:p>
+      <w:pPr>
+        <w:pStyle w:val="a5"/>
+        <w:numPr>
+          <w:ilvl w:val="0"/>
+          <w:numId w:val="1"/>
+        </w:numPr>
+        <w:rPr>
+          <w:rFonts w:ascii="Times New Roman" w:hAnsi="Times New Roman" w:cs="Times New Roman"/>
+          <w:sz w:val="32"/>
+          <w:szCs w:val="32"/>
+        </w:rPr>
+      </w:pPr>
+      <w:r>
+        <w:rPr>
+          <w:rFonts w:ascii="Times New Roman" w:hAnsi="Times New Roman" w:cs="Times New Roman"/>
+          <w:sz w:val="32"/>
+          <w:szCs w:val="32"/>
+        </w:rPr>
+        <w:lastRenderedPageBreak/>
+        <w:t xml:space="preserve"> Дешифрование файлов питона </w:t>
+      </w:r>
+    </w:p>
+    <w:p>
+      <w:pPr>
+        <w:ind w:left="360"/>
+        <w:rPr>
+          <w:rFonts w:ascii="Times New Roman" w:hAnsi="Times New Roman" w:cs="Times New Roman"/>
+          <w:sz w:val="32"/>
+          <w:szCs w:val="32"/>
+        </w:rPr>
+      </w:pPr>
+      <w:r>
+        <w:rPr>
+          <w:rFonts w:ascii="Times New Roman" w:hAnsi="Times New Roman" w:cs="Times New Roman"/>
+          <w:sz w:val="32"/>
+          <w:szCs w:val="32"/>
+        </w:rPr>
+        <w:t xml:space="preserve">Дешифрование происходит по такому же </w:t>
+      </w:r>
+      <w:r>
+        <w:rPr>
+          <w:rFonts w:ascii="Times New Roman" w:hAnsi="Times New Roman" w:cs="Times New Roman"/>
+          <w:sz w:val="32"/>
+          <w:szCs w:val="32"/>
+        </w:rPr>
+        <w:t>методу,</w:t>
+      </w:r>
+      <w:r>
+        <w:rPr>
+          <w:rFonts w:ascii="Times New Roman" w:hAnsi="Times New Roman" w:cs="Times New Roman"/>
+          <w:sz w:val="32"/>
+          <w:szCs w:val="32"/>
+        </w:rPr>
+        <w:t xml:space="preserve"> как </w:t>
+      </w:r>
+      <w:r>
+        <w:rPr>
+          <w:rFonts w:ascii="Times New Roman" w:hAnsi="Times New Roman" w:cs="Times New Roman"/>
+          <w:sz w:val="32"/>
+          <w:szCs w:val="32"/>
+        </w:rPr>
+        <w:t xml:space="preserve">и шифрование. В программе «Шифра» также есть алгоритм дешифрование файлов. В будущем, когда основная программа будет разрабатываться, можно будет взять часть кода и присоединить его непосредственно к проекту. Во время нужности данного части года он будет дешифровать </w:t>
+      </w:r>
+      <w:r>
+        <w:rPr>
+          <w:rFonts w:ascii="Times New Roman" w:hAnsi="Times New Roman" w:cs="Times New Roman"/>
+          <w:sz w:val="32"/>
+          <w:szCs w:val="32"/>
+          <w:lang w:val="en-US"/>
+        </w:rPr>
+        <w:t>Python</w:t>
+      </w:r>
+      <w:r>
+        <w:rPr>
+          <w:rFonts w:ascii="Times New Roman" w:hAnsi="Times New Roman" w:cs="Times New Roman"/>
+          <w:sz w:val="32"/>
+          <w:szCs w:val="32"/>
+        </w:rPr>
+        <w:t xml:space="preserve"> </w:t>
+      </w:r>
+      <w:r>
+        <w:rPr>
+          <w:rFonts w:ascii="Times New Roman" w:hAnsi="Times New Roman" w:cs="Times New Roman"/>
+          <w:sz w:val="32"/>
+          <w:szCs w:val="32"/>
+          <w:lang w:val="en-US"/>
+        </w:rPr>
+        <w:t>Script</w:t>
+      </w:r>
+      <w:r>
+        <w:rPr>
+          <w:rFonts w:ascii="Times New Roman" w:hAnsi="Times New Roman" w:cs="Times New Roman"/>
+          <w:sz w:val="32"/>
+          <w:szCs w:val="32"/>
+        </w:rPr>
+        <w:t xml:space="preserve"> </w:t>
+      </w:r>
+      <w:r>
+        <w:rPr>
+          <w:rFonts w:ascii="Times New Roman" w:hAnsi="Times New Roman" w:cs="Times New Roman"/>
+          <w:sz w:val="32"/>
+          <w:szCs w:val="32"/>
+        </w:rPr>
+        <w:t>в себя и из себя запускать. Если дешифровать обратно в папку программы, то смысла от проделанной работы не будет, поэтому приходится делать такую процедуру для защиты основной части программы.</w:t>
+      </w:r>
+    </w:p>
     <w:sectPr>
+      <w:headerReference w:type="default" r:id="rId12"/>
       <w:pgSz w:w="11906" w:h="16838"/>
       <w:pgMar w:top="1134" w:right="850" w:bottom="1134" w:left="1701" w:header="708" w:footer="708" w:gutter="0"/>
       <w:cols w:space="708"/>
+      <w:titlePg/>
       <w:docGrid w:linePitch="360"/>
     </w:sectPr>
   </w:body>
 </w:document>
+</file>
+
+<file path=word/endnotes.xml><?xml version="1.0" encoding="utf-8"?>
+<w:endnotes xmlns:wpc="http://schemas.microsoft.com/office/word/2010/wordprocessingCanvas" xmlns:cx="http://schemas.microsoft.com/office/drawing/2014/chartex" xmlns:cx1="http://schemas.microsoft.com/office/drawing/2015/9/8/chartex" xmlns:cx2="http://schemas.microsoft.com/office/drawing/2015/10/21/chartex" xmlns:cx3="http://schemas.microsoft.com/office/drawing/2016/5/9/chartex" xmlns:cx4="http://schemas.microsoft.com/office/drawing/2016/5/10/chartex" xmlns:cx5="http://schemas.microsoft.com/office/drawing/2016/5/11/chartex" xmlns:cx6="http://schemas.microsoft.com/office/drawing/2016/5/12/chartex" xmlns:cx7="http://schemas.microsoft.com/office/drawing/2016/5/13/chartex" xmlns:cx8="http://schemas.microsoft.com/office/drawing/2016/5/14/chartex" xmlns:mc="http://schemas.openxmlformats.org/markup-compatibility/2006" xmlns:aink="http://schemas.microsoft.com/office/drawing/2016/ink" xmlns:am3d="http://schemas.microsoft.com/office/drawing/2017/model3d" xmlns:o="urn:schemas-microsoft-com:office:office" xmlns:r="http://schemas.openxmlformats.org/officeDocument/2006/relationships" xmlns:m="http://schemas.openxmlformats.org/officeDocument/2006/math" xmlns:v="urn:schemas-microsoft-com:vml" xmlns:wp14="http://schemas.microsoft.com/office/word/2010/wordprocessingDrawing" xmlns:wp="http://schemas.openxmlformats.org/drawingml/2006/wordprocessingDrawing" xmlns:w10="urn:schemas-microsoft-com:office:word" xmlns:w="http://schemas.openxmlformats.org/wordprocessingml/2006/main" xmlns:w14="http://schemas.microsoft.com/office/word/2010/wordml" xmlns:w15="http://schemas.microsoft.com/office/word/2012/wordml" xmlns:w16cid="http://schemas.microsoft.com/office/word/2016/wordml/cid" xmlns:w16se="http://schemas.microsoft.com/office/word/2015/wordml/symex" xmlns:wpg="http://schemas.microsoft.com/office/word/2010/wordprocessingGroup" xmlns:wpi="http://schemas.microsoft.com/office/word/2010/wordprocessingInk" xmlns:wne="http://schemas.microsoft.com/office/word/2006/wordml" xmlns:wps="http://schemas.microsoft.com/office/word/2010/wordprocessingShape" mc:Ignorable="w14 w15 w16se w16cid wp14">
+  <w:endnote w:type="separator" w:id="-1">
+    <w:p>
+      <w:pPr>
+        <w:spacing w:after="0" w:line="240" w:lineRule="auto"/>
+      </w:pPr>
+      <w:r>
+        <w:separator/>
+      </w:r>
+    </w:p>
+  </w:endnote>
+  <w:endnote w:type="continuationSeparator" w:id="0">
+    <w:p>
+      <w:pPr>
+        <w:spacing w:after="0" w:line="240" w:lineRule="auto"/>
+      </w:pPr>
+      <w:r>
+        <w:continuationSeparator/>
+      </w:r>
+    </w:p>
+  </w:endnote>
+</w:endnotes>
+</file>
+
+<file path=word/footnotes.xml><?xml version="1.0" encoding="utf-8"?>
+<w:footnotes xmlns:wpc="http://schemas.microsoft.com/office/word/2010/wordprocessingCanvas" xmlns:cx="http://schemas.microsoft.com/office/drawing/2014/chartex" xmlns:cx1="http://schemas.microsoft.com/office/drawing/2015/9/8/chartex" xmlns:cx2="http://schemas.microsoft.com/office/drawing/2015/10/21/chartex" xmlns:cx3="http://schemas.microsoft.com/office/drawing/2016/5/9/chartex" xmlns:cx4="http://schemas.microsoft.com/office/drawing/2016/5/10/chartex" xmlns:cx5="http://schemas.microsoft.com/office/drawing/2016/5/11/chartex" xmlns:cx6="http://schemas.microsoft.com/office/drawing/2016/5/12/chartex" xmlns:cx7="http://schemas.microsoft.com/office/drawing/2016/5/13/chartex" xmlns:cx8="http://schemas.microsoft.com/office/drawing/2016/5/14/chartex" xmlns:mc="http://schemas.openxmlformats.org/markup-compatibility/2006" xmlns:aink="http://schemas.microsoft.com/office/drawing/2016/ink" xmlns:am3d="http://schemas.microsoft.com/office/drawing/2017/model3d" xmlns:o="urn:schemas-microsoft-com:office:office" xmlns:r="http://schemas.openxmlformats.org/officeDocument/2006/relationships" xmlns:m="http://schemas.openxmlformats.org/officeDocument/2006/math" xmlns:v="urn:schemas-microsoft-com:vml" xmlns:wp14="http://schemas.microsoft.com/office/word/2010/wordprocessingDrawing" xmlns:wp="http://schemas.openxmlformats.org/drawingml/2006/wordprocessingDrawing" xmlns:w10="urn:schemas-microsoft-com:office:word" xmlns:w="http://schemas.openxmlformats.org/wordprocessingml/2006/main" xmlns:w14="http://schemas.microsoft.com/office/word/2010/wordml" xmlns:w15="http://schemas.microsoft.com/office/word/2012/wordml" xmlns:w16cid="http://schemas.microsoft.com/office/word/2016/wordml/cid" xmlns:w16se="http://schemas.microsoft.com/office/word/2015/wordml/symex" xmlns:wpg="http://schemas.microsoft.com/office/word/2010/wordprocessingGroup" xmlns:wpi="http://schemas.microsoft.com/office/word/2010/wordprocessingInk" xmlns:wne="http://schemas.microsoft.com/office/word/2006/wordml" xmlns:wps="http://schemas.microsoft.com/office/word/2010/wordprocessingShape" mc:Ignorable="w14 w15 w16se w16cid wp14">
+  <w:footnote w:type="separator" w:id="-1">
+    <w:p>
+      <w:pPr>
+        <w:spacing w:after="0" w:line="240" w:lineRule="auto"/>
+      </w:pPr>
+      <w:r>
+        <w:separator/>
+      </w:r>
+    </w:p>
+  </w:footnote>
+  <w:footnote w:type="continuationSeparator" w:id="0">
+    <w:p>
+      <w:pPr>
+        <w:spacing w:after="0" w:line="240" w:lineRule="auto"/>
+      </w:pPr>
+      <w:r>
+        <w:continuationSeparator/>
+      </w:r>
+    </w:p>
+  </w:footnote>
+</w:footnotes>
+</file>
+
+<file path=word/header1.xml><?xml version="1.0" encoding="utf-8"?>
+<w:hdr xmlns:wpc="http://schemas.microsoft.com/office/word/2010/wordprocessingCanvas" xmlns:cx="http://schemas.microsoft.com/office/drawing/2014/chartex" xmlns:cx1="http://schemas.microsoft.com/office/drawing/2015/9/8/chartex" xmlns:cx2="http://schemas.microsoft.com/office/drawing/2015/10/21/chartex" xmlns:cx3="http://schemas.microsoft.com/office/drawing/2016/5/9/chartex" xmlns:cx4="http://schemas.microsoft.com/office/drawing/2016/5/10/chartex" xmlns:cx5="http://schemas.microsoft.com/office/drawing/2016/5/11/chartex" xmlns:cx6="http://schemas.microsoft.com/office/drawing/2016/5/12/chartex" xmlns:cx7="http://schemas.microsoft.com/office/drawing/2016/5/13/chartex" xmlns:cx8="http://schemas.microsoft.com/office/drawing/2016/5/14/chartex" xmlns:mc="http://schemas.openxmlformats.org/markup-compatibility/2006" xmlns:aink="http://schemas.microsoft.com/office/drawing/2016/ink" xmlns:am3d="http://schemas.microsoft.com/office/drawing/2017/model3d" xmlns:o="urn:schemas-microsoft-com:office:office" xmlns:r="http://schemas.openxmlformats.org/officeDocument/2006/relationships" xmlns:m="http://schemas.openxmlformats.org/officeDocument/2006/math" xmlns:v="urn:schemas-microsoft-com:vml" xmlns:wp14="http://schemas.microsoft.com/office/word/2010/wordprocessingDrawing" xmlns:wp="http://schemas.openxmlformats.org/drawingml/2006/wordprocessingDrawing" xmlns:w10="urn:schemas-microsoft-com:office:word" xmlns:w="http://schemas.openxmlformats.org/wordprocessingml/2006/main" xmlns:w14="http://schemas.microsoft.com/office/word/2010/wordml" xmlns:w15="http://schemas.microsoft.com/office/word/2012/wordml" xmlns:w16cid="http://schemas.microsoft.com/office/word/2016/wordml/cid" xmlns:w16se="http://schemas.microsoft.com/office/word/2015/wordml/symex" xmlns:wpg="http://schemas.microsoft.com/office/word/2010/wordprocessingGroup" xmlns:wpi="http://schemas.microsoft.com/office/word/2010/wordprocessingInk" xmlns:wne="http://schemas.microsoft.com/office/word/2006/wordml" xmlns:wps="http://schemas.microsoft.com/office/word/2010/wordprocessingShape" mc:Ignorable="w14 w15 w16se w16cid wp14">
+  <w:sdt>
+    <w:sdtPr>
+      <w:id w:val="389459015"/>
+      <w:docPartObj>
+        <w:docPartGallery w:val="Page Numbers (Top of Page)"/>
+        <w:docPartUnique/>
+      </w:docPartObj>
+    </w:sdtPr>
+    <w:sdtContent>
+      <w:p>
+        <w:pPr>
+          <w:pStyle w:val="a6"/>
+        </w:pPr>
+        <w:r>
+          <w:rPr>
+            <w:noProof/>
+          </w:rPr>
+          <mc:AlternateContent>
+            <mc:Choice Requires="wpg">
+              <w:drawing>
+                <wp:anchor distT="0" distB="0" distL="114300" distR="114300" simplePos="0" relativeHeight="251659264" behindDoc="0" locked="0" layoutInCell="0" allowOverlap="1" wp14:anchorId="2F168E49" wp14:editId="109A54DD">
+                  <wp:simplePos x="0" y="0"/>
+                  <wp:positionH relativeFrom="rightMargin">
+                    <wp:align>left</wp:align>
+                  </wp:positionH>
+                  <wp:positionV relativeFrom="margin">
+                    <wp:align>top</wp:align>
+                  </wp:positionV>
+                  <wp:extent cx="902335" cy="1902460"/>
+                  <wp:effectExtent l="0" t="9525" r="12065" b="2540"/>
+                  <wp:wrapNone/>
+                  <wp:docPr id="10" name="Группа 10"/>
+                  <wp:cNvGraphicFramePr>
+                    <a:graphicFrameLocks xmlns:a="http://schemas.openxmlformats.org/drawingml/2006/main"/>
+                  </wp:cNvGraphicFramePr>
+                  <a:graphic xmlns:a="http://schemas.openxmlformats.org/drawingml/2006/main">
+                    <a:graphicData uri="http://schemas.microsoft.com/office/word/2010/wordprocessingGroup">
+                      <wpg:wgp>
+                        <wpg:cNvGrpSpPr>
+                          <a:grpSpLocks/>
+                        </wpg:cNvGrpSpPr>
+                        <wpg:grpSpPr bwMode="auto">
+                          <a:xfrm flipH="1" flipV="1">
+                            <a:off x="0" y="0"/>
+                            <a:ext cx="902335" cy="1902460"/>
+                            <a:chOff x="13" y="11415"/>
+                            <a:chExt cx="1425" cy="2996"/>
+                          </a:xfrm>
+                        </wpg:grpSpPr>
+                        <wpg:grpSp>
+                          <wpg:cNvPr id="11" name="Group 7"/>
+                          <wpg:cNvGrpSpPr>
+                            <a:grpSpLocks/>
+                          </wpg:cNvGrpSpPr>
+                          <wpg:grpSpPr bwMode="auto">
+                            <a:xfrm flipV="1">
+                              <a:off x="13" y="14340"/>
+                              <a:ext cx="1410" cy="71"/>
+                              <a:chOff x="-83" y="540"/>
+                              <a:chExt cx="1218" cy="71"/>
+                            </a:xfrm>
+                          </wpg:grpSpPr>
+                          <wps:wsp>
+                            <wps:cNvPr id="12" name="Rectangle 8"/>
+                            <wps:cNvSpPr>
+                              <a:spLocks noChangeArrowheads="1"/>
+                            </wps:cNvSpPr>
+                            <wps:spPr bwMode="auto">
+                              <a:xfrm>
+                                <a:off x="678" y="540"/>
+                                <a:ext cx="457" cy="71"/>
+                              </a:xfrm>
+                              <a:prstGeom prst="rect">
+                                <a:avLst/>
+                              </a:prstGeom>
+                              <a:solidFill>
+                                <a:srgbClr val="5F497A"/>
+                              </a:solidFill>
+                              <a:ln w="9525">
+                                <a:solidFill>
+                                  <a:srgbClr val="5F497A"/>
+                                </a:solidFill>
+                                <a:miter lim="800000"/>
+                                <a:headEnd/>
+                                <a:tailEnd/>
+                              </a:ln>
+                            </wps:spPr>
+                            <wps:bodyPr rot="0" vert="horz" wrap="square" lIns="91440" tIns="45720" rIns="91440" bIns="45720" anchor="t" anchorCtr="0" upright="1">
+                              <a:noAutofit/>
+                            </wps:bodyPr>
+                          </wps:wsp>
+                          <wps:wsp>
+                            <wps:cNvPr id="13" name="AutoShape 9"/>
+                            <wps:cNvCnPr>
+                              <a:cxnSpLocks noChangeShapeType="1"/>
+                            </wps:cNvCnPr>
+                            <wps:spPr bwMode="auto">
+                              <a:xfrm flipH="1">
+                                <a:off x="-83" y="540"/>
+                                <a:ext cx="761" cy="0"/>
+                              </a:xfrm>
+                              <a:prstGeom prst="straightConnector1">
+                                <a:avLst/>
+                              </a:prstGeom>
+                              <a:noFill/>
+                              <a:ln w="9525">
+                                <a:solidFill>
+                                  <a:srgbClr val="5F497A"/>
+                                </a:solidFill>
+                                <a:round/>
+                                <a:headEnd/>
+                                <a:tailEnd/>
+                              </a:ln>
+                              <a:extLst>
+                                <a:ext uri="{909E8E84-426E-40DD-AFC4-6F175D3DCCD1}">
+                                  <a14:hiddenFill xmlns:a14="http://schemas.microsoft.com/office/drawing/2010/main">
+                                    <a:noFill/>
+                                  </a14:hiddenFill>
+                                </a:ext>
+                              </a:extLst>
+                            </wps:spPr>
+                            <wps:bodyPr/>
+                          </wps:wsp>
+                        </wpg:grpSp>
+                        <wps:wsp>
+                          <wps:cNvPr id="14" name="Rectangle 10"/>
+                          <wps:cNvSpPr>
+                            <a:spLocks noChangeArrowheads="1"/>
+                          </wps:cNvSpPr>
+                          <wps:spPr bwMode="auto">
+                            <a:xfrm>
+                              <a:off x="405" y="11415"/>
+                              <a:ext cx="1033" cy="2805"/>
+                            </a:xfrm>
+                            <a:prstGeom prst="rect">
+                              <a:avLst/>
+                            </a:prstGeom>
+                            <a:solidFill>
+                              <a:srgbClr val="FFFFFF"/>
+                            </a:solidFill>
+                            <a:ln>
+                              <a:noFill/>
+                            </a:ln>
+                            <a:extLst>
+                              <a:ext uri="{91240B29-F687-4F45-9708-019B960494DF}">
+                                <a14:hiddenLine xmlns:a14="http://schemas.microsoft.com/office/drawing/2010/main" w="9525">
+                                  <a:solidFill>
+                                    <a:srgbClr val="000000"/>
+                                  </a:solidFill>
+                                  <a:miter lim="800000"/>
+                                  <a:headEnd/>
+                                  <a:tailEnd/>
+                                </a14:hiddenLine>
+                              </a:ext>
+                            </a:extLst>
+                          </wps:spPr>
+                          <wps:txbx>
+                            <w:txbxContent>
+                              <w:p>
+                                <w:pPr>
+                                  <w:pStyle w:val="aa"/>
+                                  <w:jc w:val="right"/>
+                                </w:pPr>
+                                <w:r>
+                                  <w:fldChar w:fldCharType="begin"/>
+                                </w:r>
+                                <w:r>
+                                  <w:instrText>PAGE    \* MERGEFORMAT</w:instrText>
+                                </w:r>
+                                <w:r>
+                                  <w:fldChar w:fldCharType="separate"/>
+                                </w:r>
+                                <w:r>
+                                  <w:rPr>
+                                    <w:b/>
+                                    <w:bCs/>
+                                    <w:color w:val="BF8F00" w:themeColor="accent4" w:themeShade="BF"/>
+                                    <w:sz w:val="52"/>
+                                    <w:szCs w:val="52"/>
+                                  </w:rPr>
+                                  <w:t>2</w:t>
+                                </w:r>
+                                <w:r>
+                                  <w:rPr>
+                                    <w:b/>
+                                    <w:bCs/>
+                                    <w:color w:val="BF8F00" w:themeColor="accent4" w:themeShade="BF"/>
+                                    <w:sz w:val="52"/>
+                                    <w:szCs w:val="52"/>
+                                  </w:rPr>
+                                  <w:fldChar w:fldCharType="end"/>
+                                </w:r>
+                              </w:p>
+                            </w:txbxContent>
+                          </wps:txbx>
+                          <wps:bodyPr rot="0" vert="vert270" wrap="square" lIns="0" tIns="0" rIns="0" bIns="0" anchor="t" anchorCtr="0" upright="1">
+                            <a:noAutofit/>
+                          </wps:bodyPr>
+                        </wps:wsp>
+                      </wpg:wgp>
+                    </a:graphicData>
+                  </a:graphic>
+                  <wp14:sizeRelH relativeFrom="leftMargin">
+                    <wp14:pctWidth>100000</wp14:pctWidth>
+                  </wp14:sizeRelH>
+                  <wp14:sizeRelV relativeFrom="page">
+                    <wp14:pctHeight>0</wp14:pctHeight>
+                  </wp14:sizeRelV>
+                </wp:anchor>
+              </w:drawing>
+            </mc:Choice>
+            <mc:Fallback>
+              <w:pict>
+                <v:group w14:anchorId="2F168E49" id="Группа 10" o:spid="_x0000_s1026" style="position:absolute;margin-left:0;margin-top:0;width:71.05pt;height:149.8pt;flip:x y;z-index:251659264;mso-width-percent:1000;mso-position-horizontal:left;mso-position-horizontal-relative:right-margin-area;mso-position-vertical:top;mso-position-vertical-relative:margin;mso-width-percent:1000;mso-width-relative:left-margin-area" coordorigin="13,11415" coordsize="1425,2996" o:gfxdata="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" o:allowincell="f">
+                  <v:group id="Group 7" o:spid="_x0000_s1027" style="position:absolute;left:13;top:14340;width:1410;height:71;flip:y" coordorigin="-83,540" coordsize="1218,71" o:gfxdata="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">
+                    <v:rect id="Rectangle 8" o:spid="_x0000_s1028" style="position:absolute;left:678;top:540;width:457;height:71;visibility:visible;mso-wrap-style:square;v-text-anchor:top" o:gfxdata="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" fillcolor="#5f497a" strokecolor="#5f497a"/>
+                    <v:shapetype id="_x0000_t32" coordsize="21600,21600" o:spt="32" o:oned="t" path="m,l21600,21600e" filled="f">
+                      <v:path arrowok="t" fillok="f" o:connecttype="none"/>
+                      <o:lock v:ext="edit" shapetype="t"/>
+                    </v:shapetype>
+                    <v:shape id="AutoShape 9" o:spid="_x0000_s1029" type="#_x0000_t32" style="position:absolute;left:-83;top:540;width:761;height:0;flip:x;visibility:visible;mso-wrap-style:square" o:connectortype="straight" o:gfxdata="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" strokecolor="#5f497a"/>
+                  </v:group>
+                  <v:rect id="Rectangle 10" o:spid="_x0000_s1030" style="position:absolute;left:405;top:11415;width:1033;height:2805;visibility:visible;mso-wrap-style:square;v-text-anchor:top" o:gfxdata="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" stroked="f">
+                    <v:textbox style="layout-flow:vertical;mso-layout-flow-alt:bottom-to-top" inset="0,0,0,0">
+                      <w:txbxContent>
+                        <w:p>
+                          <w:pPr>
+                            <w:pStyle w:val="aa"/>
+                            <w:jc w:val="right"/>
+                          </w:pPr>
+                          <w:r>
+                            <w:fldChar w:fldCharType="begin"/>
+                          </w:r>
+                          <w:r>
+                            <w:instrText>PAGE    \* MERGEFORMAT</w:instrText>
+                          </w:r>
+                          <w:r>
+                            <w:fldChar w:fldCharType="separate"/>
+                          </w:r>
+                          <w:r>
+                            <w:rPr>
+                              <w:b/>
+                              <w:bCs/>
+                              <w:color w:val="BF8F00" w:themeColor="accent4" w:themeShade="BF"/>
+                              <w:sz w:val="52"/>
+                              <w:szCs w:val="52"/>
+                            </w:rPr>
+                            <w:t>2</w:t>
+                          </w:r>
+                          <w:r>
+                            <w:rPr>
+                              <w:b/>
+                              <w:bCs/>
+                              <w:color w:val="BF8F00" w:themeColor="accent4" w:themeShade="BF"/>
+                              <w:sz w:val="52"/>
+                              <w:szCs w:val="52"/>
+                            </w:rPr>
+                            <w:fldChar w:fldCharType="end"/>
+                          </w:r>
+                        </w:p>
+                      </w:txbxContent>
+                    </v:textbox>
+                  </v:rect>
+                  <w10:wrap anchorx="margin" anchory="margin"/>
+                </v:group>
+              </w:pict>
+            </mc:Fallback>
+          </mc:AlternateContent>
+        </w:r>
+      </w:p>
+    </w:sdtContent>
+  </w:sdt>
+</w:hdr>
 </file>
 
 <file path=word/numbering.xml><?xml version="1.0" encoding="utf-8"?>
@@ -2180,6 +2834,75 @@
     <w:basedOn w:val="a0"/>
     <w:rsid w:val="00697A92"/>
   </w:style>
+  <w:style w:type="paragraph" w:styleId="a6">
+    <w:name w:val="header"/>
+    <w:basedOn w:val="a"/>
+    <w:link w:val="a7"/>
+    <w:uiPriority w:val="99"/>
+    <w:unhideWhenUsed/>
+    <w:rsid w:val="00E81385"/>
+    <w:pPr>
+      <w:tabs>
+        <w:tab w:val="center" w:pos="4677"/>
+        <w:tab w:val="right" w:pos="9355"/>
+      </w:tabs>
+      <w:spacing w:after="0" w:line="240" w:lineRule="auto"/>
+    </w:pPr>
+  </w:style>
+  <w:style w:type="character" w:customStyle="1" w:styleId="a7">
+    <w:name w:val="Верхний колонтитул Знак"/>
+    <w:basedOn w:val="a0"/>
+    <w:link w:val="a6"/>
+    <w:uiPriority w:val="99"/>
+    <w:rsid w:val="00E81385"/>
+  </w:style>
+  <w:style w:type="paragraph" w:styleId="a8">
+    <w:name w:val="footer"/>
+    <w:basedOn w:val="a"/>
+    <w:link w:val="a9"/>
+    <w:uiPriority w:val="99"/>
+    <w:unhideWhenUsed/>
+    <w:rsid w:val="00E81385"/>
+    <w:pPr>
+      <w:tabs>
+        <w:tab w:val="center" w:pos="4677"/>
+        <w:tab w:val="right" w:pos="9355"/>
+      </w:tabs>
+      <w:spacing w:after="0" w:line="240" w:lineRule="auto"/>
+    </w:pPr>
+  </w:style>
+  <w:style w:type="character" w:customStyle="1" w:styleId="a9">
+    <w:name w:val="Нижний колонтитул Знак"/>
+    <w:basedOn w:val="a0"/>
+    <w:link w:val="a8"/>
+    <w:uiPriority w:val="99"/>
+    <w:rsid w:val="00E81385"/>
+  </w:style>
+  <w:style w:type="paragraph" w:styleId="aa">
+    <w:name w:val="No Spacing"/>
+    <w:link w:val="ab"/>
+    <w:uiPriority w:val="1"/>
+    <w:qFormat/>
+    <w:rsid w:val="00654728"/>
+    <w:pPr>
+      <w:spacing w:after="0" w:line="240" w:lineRule="auto"/>
+    </w:pPr>
+    <w:rPr>
+      <w:rFonts w:eastAsiaTheme="minorEastAsia"/>
+      <w:lang w:eastAsia="ru-RU"/>
+    </w:rPr>
+  </w:style>
+  <w:style w:type="character" w:customStyle="1" w:styleId="ab">
+    <w:name w:val="Без интервала Знак"/>
+    <w:basedOn w:val="a0"/>
+    <w:link w:val="aa"/>
+    <w:uiPriority w:val="1"/>
+    <w:rsid w:val="00654728"/>
+    <w:rPr>
+      <w:rFonts w:eastAsiaTheme="minorEastAsia"/>
+      <w:lang w:eastAsia="ru-RU"/>
+    </w:rPr>
+  </w:style>
 </w:styles>
 </file>
 
@@ -2449,7 +3172,7 @@
 </file>
 
 <file path=customXml/itemProps1.xml><?xml version="1.0" encoding="utf-8"?>
-<ds:datastoreItem xmlns:ds="http://schemas.openxmlformats.org/officeDocument/2006/customXml" ds:itemID="{E70C507E-2646-45A4-B8A2-67FAAF04AF9E}">
+<ds:datastoreItem xmlns:ds="http://schemas.openxmlformats.org/officeDocument/2006/customXml" ds:itemID="{CD817858-8CCE-4DCA-AB33-BA37C6E47DEE}">
   <ds:schemaRefs>
     <ds:schemaRef ds:uri="http://schemas.openxmlformats.org/officeDocument/2006/bibliography"/>
   </ds:schemaRefs>

</xml_diff>